<commit_message>
Add implementatieplan edit acceptatietest
</commit_message>
<xml_diff>
--- a/Kt3/Acceptatietest.docx
+++ b/Kt3/Acceptatietest.docx
@@ -7662,6 +7662,258 @@
         </w:tc>
       </w:tr>
     </w:tbl>
+    <w:p>
+      <w:pPr>
+        <w:rPr>
+          <w:rFonts w:cs="Consolas"/>
+        </w:rPr>
+      </w:pPr>
+    </w:p>
+    <w:p>
+      <w:pPr>
+        <w:rPr>
+          <w:rFonts w:cs="Consolas"/>
+        </w:rPr>
+      </w:pPr>
+      <w:r>
+        <w:rPr>
+          <w:rFonts w:cs="Consolas"/>
+        </w:rPr>
+        <w:br w:type="page"/>
+      </w:r>
+    </w:p>
+    <w:p>
+      <w:pPr>
+        <w:rPr>
+          <w:rFonts w:cs="Consolas"/>
+        </w:rPr>
+      </w:pPr>
+      <w:r>
+        <w:rPr>
+          <w:rFonts w:cs="Consolas"/>
+        </w:rPr>
+        <w:lastRenderedPageBreak/>
+        <w:t xml:space="preserve">Deze test is gemaakt door Ricky van den Berg en Mike Kooistra. Deze test dient ingevuld en ondertekend te worden door de opdrachtgever. Het doel van de applicatie test is om te controleren of de ontwikkelaars de visie en de opdracht van de opdrachtgever juist hebben opgevat en doorgevoerd. </w:t>
+      </w:r>
+    </w:p>
+    <w:p>
+      <w:pPr>
+        <w:rPr>
+          <w:rFonts w:cs="Consolas"/>
+        </w:rPr>
+      </w:pPr>
+    </w:p>
+    <w:p>
+      <w:pPr>
+        <w:rPr>
+          <w:rFonts w:cs="Consolas"/>
+        </w:rPr>
+      </w:pPr>
+    </w:p>
+    <w:p>
+      <w:pPr>
+        <w:rPr>
+          <w:rFonts w:cs="Consolas"/>
+        </w:rPr>
+      </w:pPr>
+      <w:r>
+        <w:rPr>
+          <w:rFonts w:cs="Consolas"/>
+        </w:rPr>
+        <w:t>Handtekening Opdrachtgever</w:t>
+      </w:r>
+      <w:r>
+        <w:rPr>
+          <w:rFonts w:cs="Consolas"/>
+        </w:rPr>
+        <w:tab/>
+      </w:r>
+      <w:r>
+        <w:rPr>
+          <w:rFonts w:cs="Consolas"/>
+        </w:rPr>
+        <w:tab/>
+      </w:r>
+      <w:r>
+        <w:rPr>
+          <w:rFonts w:cs="Consolas"/>
+        </w:rPr>
+        <w:tab/>
+      </w:r>
+      <w:r>
+        <w:rPr>
+          <w:rFonts w:cs="Consolas"/>
+        </w:rPr>
+        <w:tab/>
+        <w:t>Handtekening Ricky van den Berg</w:t>
+      </w:r>
+    </w:p>
+    <w:p>
+      <w:pPr>
+        <w:rPr>
+          <w:rFonts w:cs="Consolas"/>
+        </w:rPr>
+      </w:pPr>
+    </w:p>
+    <w:p>
+      <w:pPr>
+        <w:rPr>
+          <w:rFonts w:cs="Consolas"/>
+        </w:rPr>
+      </w:pPr>
+      <w:r>
+        <w:rPr>
+          <w:rFonts w:cs="Consolas"/>
+        </w:rPr>
+        <w:t>_______________________</w:t>
+      </w:r>
+      <w:r>
+        <w:rPr>
+          <w:rFonts w:cs="Consolas"/>
+        </w:rPr>
+        <w:tab/>
+      </w:r>
+      <w:r>
+        <w:rPr>
+          <w:rFonts w:cs="Consolas"/>
+        </w:rPr>
+        <w:tab/>
+      </w:r>
+      <w:r>
+        <w:rPr>
+          <w:rFonts w:cs="Consolas"/>
+        </w:rPr>
+        <w:tab/>
+      </w:r>
+      <w:r>
+        <w:rPr>
+          <w:rFonts w:cs="Consolas"/>
+        </w:rPr>
+        <w:tab/>
+        <w:t>_______________________</w:t>
+      </w:r>
+    </w:p>
+    <w:p>
+      <w:pPr>
+        <w:rPr>
+          <w:rFonts w:cs="Consolas"/>
+        </w:rPr>
+      </w:pPr>
+      <w:r>
+        <w:rPr>
+          <w:rFonts w:cs="Consolas"/>
+        </w:rPr>
+        <w:t>Datum tekenen:</w:t>
+      </w:r>
+      <w:r>
+        <w:rPr>
+          <w:rFonts w:cs="Consolas"/>
+        </w:rPr>
+        <w:tab/>
+      </w:r>
+      <w:r>
+        <w:rPr>
+          <w:rFonts w:cs="Consolas"/>
+        </w:rPr>
+        <w:tab/>
+      </w:r>
+      <w:r>
+        <w:rPr>
+          <w:rFonts w:cs="Consolas"/>
+        </w:rPr>
+        <w:tab/>
+      </w:r>
+      <w:r>
+        <w:rPr>
+          <w:rFonts w:cs="Consolas"/>
+        </w:rPr>
+        <w:tab/>
+      </w:r>
+      <w:r>
+        <w:rPr>
+          <w:rFonts w:cs="Consolas"/>
+        </w:rPr>
+        <w:tab/>
+        <w:t>Datum tekenen:</w:t>
+      </w:r>
+    </w:p>
+    <w:p>
+      <w:pPr>
+        <w:rPr>
+          <w:rFonts w:cs="Consolas"/>
+        </w:rPr>
+      </w:pPr>
+    </w:p>
+    <w:p>
+      <w:pPr>
+        <w:rPr>
+          <w:rFonts w:cs="Consolas"/>
+        </w:rPr>
+      </w:pPr>
+      <w:r>
+        <w:rPr>
+          <w:rFonts w:cs="Consolas"/>
+        </w:rPr>
+        <w:t>Handtekening Mike Kooistra</w:t>
+      </w:r>
+      <w:r>
+        <w:rPr>
+          <w:rFonts w:cs="Consolas"/>
+        </w:rPr>
+        <w:tab/>
+      </w:r>
+      <w:r>
+        <w:rPr>
+          <w:rFonts w:cs="Consolas"/>
+        </w:rPr>
+        <w:tab/>
+      </w:r>
+      <w:r>
+        <w:rPr>
+          <w:rFonts w:cs="Consolas"/>
+        </w:rPr>
+        <w:tab/>
+      </w:r>
+      <w:r>
+        <w:rPr>
+          <w:rFonts w:cs="Consolas"/>
+        </w:rPr>
+        <w:tab/>
+      </w:r>
+    </w:p>
+    <w:p>
+      <w:pPr>
+        <w:rPr>
+          <w:rFonts w:cs="Consolas"/>
+        </w:rPr>
+      </w:pPr>
+    </w:p>
+    <w:p>
+      <w:pPr>
+        <w:rPr>
+          <w:rFonts w:cs="Consolas"/>
+        </w:rPr>
+      </w:pPr>
+      <w:r>
+        <w:rPr>
+          <w:rFonts w:cs="Consolas"/>
+        </w:rPr>
+        <w:t>_______________________</w:t>
+      </w:r>
+    </w:p>
+    <w:p>
+      <w:pPr>
+        <w:rPr>
+          <w:rFonts w:cs="Consolas"/>
+        </w:rPr>
+      </w:pPr>
+      <w:r>
+        <w:rPr>
+          <w:rFonts w:cs="Consolas"/>
+        </w:rPr>
+        <w:t>Datum tekenen:</w:t>
+      </w:r>
+    </w:p>
     <w:p>
       <w:pPr>
         <w:rPr>
@@ -8110,7 +8362,7 @@
                   <w:rPr>
                     <w:noProof/>
                   </w:rPr>
-                  <w:t>5</w:t>
+                  <w:t>10</w:t>
                 </w:r>
                 <w:r>
                   <w:rPr>
@@ -9383,7 +9635,7 @@
   <a:extraClrSchemeLst/>
   <a:extLst>
     <a:ext uri="{05A4C25C-085E-4340-85A3-A5531E510DB2}">
-      <thm15:themeFamily xmlns:thm15="http://schemas.microsoft.com/office/thememl/2012/main" xmlns="" name="Office Theme" id="{62F939B6-93AF-4DB8-9C6B-D6C7DFDC589F}" vid="{4A3C46E8-61CC-4603-A589-7422A47A8E4A}"/>
+      <thm15:themeFamily xmlns="" xmlns:thm15="http://schemas.microsoft.com/office/thememl/2012/main" name="Office Theme" id="{62F939B6-93AF-4DB8-9C6B-D6C7DFDC589F}" vid="{4A3C46E8-61CC-4603-A589-7422A47A8E4A}"/>
     </a:ext>
   </a:extLst>
 </a:theme>
@@ -9394,7 +9646,7 @@
 </file>
 
 <file path=customXml/itemProps1.xml><?xml version="1.0" encoding="utf-8"?>
-<ds:datastoreItem xmlns:ds="http://schemas.openxmlformats.org/officeDocument/2006/customXml" ds:itemID="{36FD1EE7-A075-49FC-955C-EF9B04CA432C}">
+<ds:datastoreItem xmlns:ds="http://schemas.openxmlformats.org/officeDocument/2006/customXml" ds:itemID="{9E131DE7-542D-41F6-80CE-25842EB41790}">
   <ds:schemaRefs>
     <ds:schemaRef ds:uri="http://schemas.openxmlformats.org/officeDocument/2006/bibliography"/>
   </ds:schemaRefs>

</xml_diff>